<commit_message>
ADD: Modificando tabla CITIZEN(Incluyendo diagrama ER, R y N, Tambien el diccionario de datos)
</commit_message>
<xml_diff>
--- a/Bases de datos/Diccionario de Datos Proyecto.docx
+++ b/Bases de datos/Diccionario de Datos Proyecto.docx
@@ -26,7 +26,10 @@
         <w:t>Nombre del Archivo:</w:t>
       </w:r>
       <w:r>
-        <w:t xml:space="preserve">  CIUDADANO</w:t>
+        <w:t xml:space="preserve">  </w:t>
+      </w:r>
+      <w:r>
+        <w:t>CITIZEN</w:t>
       </w:r>
     </w:p>
     <w:p>
@@ -150,7 +153,10 @@
           </w:tcPr>
           <w:p>
             <w:r>
-              <w:t>Dui</w:t>
+              <w:t>d</w:t>
+            </w:r>
+            <w:r>
+              <w:t>ui</w:t>
             </w:r>
           </w:p>
         </w:tc>
@@ -195,7 +201,13 @@
           </w:tcPr>
           <w:p>
             <w:r>
-              <w:t>Nombre</w:t>
+              <w:rPr>
+                <w:rFonts w:ascii="Consolas" w:hAnsi="Consolas" w:cs="Consolas"/>
+                <w:color w:val="000000"/>
+                <w:sz w:val="19"/>
+                <w:szCs w:val="19"/>
+              </w:rPr>
+              <w:t>nameCitizen</w:t>
             </w:r>
           </w:p>
         </w:tc>
@@ -237,7 +249,13 @@
           </w:tcPr>
           <w:p>
             <w:r>
-              <w:t>Teléfono</w:t>
+              <w:rPr>
+                <w:rFonts w:ascii="Consolas" w:hAnsi="Consolas" w:cs="Consolas"/>
+                <w:color w:val="000000"/>
+                <w:sz w:val="19"/>
+                <w:szCs w:val="19"/>
+              </w:rPr>
+              <w:t>phone</w:t>
             </w:r>
           </w:p>
         </w:tc>
@@ -279,7 +297,13 @@
           </w:tcPr>
           <w:p>
             <w:r>
-              <w:t>Correo</w:t>
+              <w:rPr>
+                <w:rFonts w:ascii="Consolas" w:hAnsi="Consolas" w:cs="Consolas"/>
+                <w:color w:val="000000"/>
+                <w:sz w:val="19"/>
+                <w:szCs w:val="19"/>
+              </w:rPr>
+              <w:t>mail</w:t>
             </w:r>
           </w:p>
         </w:tc>
@@ -321,7 +345,13 @@
           </w:tcPr>
           <w:p>
             <w:r>
-              <w:t>Hora_fila_espera</w:t>
+              <w:rPr>
+                <w:rFonts w:ascii="Consolas" w:hAnsi="Consolas" w:cs="Consolas"/>
+                <w:color w:val="000000"/>
+                <w:sz w:val="19"/>
+                <w:szCs w:val="19"/>
+              </w:rPr>
+              <w:t>time_wline</w:t>
             </w:r>
           </w:p>
         </w:tc>
@@ -363,7 +393,13 @@
           </w:tcPr>
           <w:p>
             <w:r>
-              <w:t>Fecha_fila_espera</w:t>
+              <w:rPr>
+                <w:rFonts w:ascii="Consolas" w:hAnsi="Consolas" w:cs="Consolas"/>
+                <w:color w:val="000000"/>
+                <w:sz w:val="19"/>
+                <w:szCs w:val="19"/>
+              </w:rPr>
+              <w:t>date_wline</w:t>
             </w:r>
           </w:p>
         </w:tc>
@@ -411,7 +447,13 @@
           </w:tcPr>
           <w:p>
             <w:r>
-              <w:t>Id_empleado</w:t>
+              <w:rPr>
+                <w:rFonts w:ascii="Consolas" w:hAnsi="Consolas" w:cs="Consolas"/>
+                <w:color w:val="000000"/>
+                <w:sz w:val="19"/>
+                <w:szCs w:val="19"/>
+              </w:rPr>
+              <w:t>time_effect</w:t>
             </w:r>
           </w:p>
         </w:tc>
@@ -421,6 +463,102 @@
           </w:tcPr>
           <w:p>
             <w:r>
+              <w:t>Time</w:t>
+            </w:r>
+          </w:p>
+        </w:tc>
+        <w:tc>
+          <w:tcPr>
+            <w:tcW w:w="1124" w:type="dxa"/>
+          </w:tcPr>
+          <w:p>
+            <w:r>
+              <w:t>10</w:t>
+            </w:r>
+          </w:p>
+        </w:tc>
+        <w:tc>
+          <w:tcPr>
+            <w:tcW w:w="4589" w:type="dxa"/>
+          </w:tcPr>
+          <w:p>
+            <w:r>
+              <w:t>Tiempo en el que se presentaron los efectos</w:t>
+            </w:r>
+          </w:p>
+        </w:tc>
+      </w:tr>
+      <w:tr>
+        <w:tc>
+          <w:tcPr>
+            <w:tcW w:w="2245" w:type="dxa"/>
+          </w:tcPr>
+          <w:p>
+            <w:r>
+              <w:rPr>
+                <w:rFonts w:ascii="Consolas" w:hAnsi="Consolas" w:cs="Consolas"/>
+                <w:color w:val="000000"/>
+                <w:sz w:val="19"/>
+                <w:szCs w:val="19"/>
+              </w:rPr>
+              <w:t>date_effect</w:t>
+            </w:r>
+          </w:p>
+        </w:tc>
+        <w:tc>
+          <w:tcPr>
+            <w:tcW w:w="1393" w:type="dxa"/>
+          </w:tcPr>
+          <w:p>
+            <w:r>
+              <w:t>Date</w:t>
+            </w:r>
+          </w:p>
+        </w:tc>
+        <w:tc>
+          <w:tcPr>
+            <w:tcW w:w="1124" w:type="dxa"/>
+          </w:tcPr>
+          <w:p>
+            <w:r>
+              <w:t>20</w:t>
+            </w:r>
+          </w:p>
+        </w:tc>
+        <w:tc>
+          <w:tcPr>
+            <w:tcW w:w="4589" w:type="dxa"/>
+          </w:tcPr>
+          <w:p>
+            <w:r>
+              <w:t>Fecha en que se presentaron los efectos</w:t>
+            </w:r>
+          </w:p>
+        </w:tc>
+      </w:tr>
+      <w:tr>
+        <w:tc>
+          <w:tcPr>
+            <w:tcW w:w="2245" w:type="dxa"/>
+          </w:tcPr>
+          <w:p>
+            <w:r>
+              <w:rPr>
+                <w:rFonts w:ascii="Consolas" w:hAnsi="Consolas" w:cs="Consolas"/>
+                <w:color w:val="000000"/>
+                <w:sz w:val="19"/>
+                <w:szCs w:val="19"/>
+              </w:rPr>
+              <w:t>id_employee</w:t>
+            </w:r>
+          </w:p>
+        </w:tc>
+        <w:tc>
+          <w:tcPr>
+            <w:tcW w:w="1393" w:type="dxa"/>
+          </w:tcPr>
+          <w:p>
+            <w:r>
               <w:t>Numérico</w:t>
             </w:r>
           </w:p>
@@ -441,7 +579,10 @@
           </w:tcPr>
           <w:p>
             <w:r>
-              <w:t>Identificador único de cada empleado</w:t>
+              <w:t xml:space="preserve">Identificador único de cada </w:t>
+            </w:r>
+            <w:r>
+              <w:t>empleado</w:t>
             </w:r>
           </w:p>
         </w:tc>
@@ -456,7 +597,13 @@
           </w:tcPr>
           <w:p>
             <w:r>
-              <w:t>Id_cabina</w:t>
+              <w:rPr>
+                <w:rFonts w:ascii="Consolas" w:hAnsi="Consolas" w:cs="Consolas"/>
+                <w:color w:val="000000"/>
+                <w:sz w:val="19"/>
+                <w:szCs w:val="19"/>
+              </w:rPr>
+              <w:t>id_cabin</w:t>
             </w:r>
           </w:p>
         </w:tc>
@@ -501,7 +648,13 @@
           </w:tcPr>
           <w:p>
             <w:r>
-              <w:t>Id_institucion</w:t>
+              <w:rPr>
+                <w:rFonts w:ascii="Consolas" w:hAnsi="Consolas" w:cs="Consolas"/>
+                <w:color w:val="000000"/>
+                <w:sz w:val="19"/>
+                <w:szCs w:val="19"/>
+              </w:rPr>
+              <w:t>id_institution</w:t>
             </w:r>
           </w:p>
         </w:tc>
@@ -546,7 +699,13 @@
           </w:tcPr>
           <w:p>
             <w:r>
-              <w:t>Id_direccion</w:t>
+              <w:rPr>
+                <w:rFonts w:ascii="Consolas" w:hAnsi="Consolas" w:cs="Consolas"/>
+                <w:color w:val="000000"/>
+                <w:sz w:val="19"/>
+                <w:szCs w:val="19"/>
+              </w:rPr>
+              <w:t>id_direction</w:t>
             </w:r>
           </w:p>
         </w:tc>
@@ -591,7 +750,13 @@
           </w:tcPr>
           <w:p>
             <w:r>
-              <w:t>Id_info_vacunacion</w:t>
+              <w:rPr>
+                <w:rFonts w:ascii="Consolas" w:hAnsi="Consolas" w:cs="Consolas"/>
+                <w:color w:val="000000"/>
+                <w:sz w:val="19"/>
+                <w:szCs w:val="19"/>
+              </w:rPr>
+              <w:t>id_direction</w:t>
             </w:r>
           </w:p>
         </w:tc>
@@ -636,7 +801,13 @@
           </w:tcPr>
           <w:p>
             <w:r>
-              <w:t>Id_efectos_secundario</w:t>
+              <w:rPr>
+                <w:rFonts w:ascii="Consolas" w:hAnsi="Consolas" w:cs="Consolas"/>
+                <w:color w:val="000000"/>
+                <w:sz w:val="19"/>
+                <w:szCs w:val="19"/>
+              </w:rPr>
+              <w:t>id_side_effects</w:t>
             </w:r>
           </w:p>
         </w:tc>
@@ -681,7 +852,13 @@
           </w:tcPr>
           <w:p>
             <w:r>
-              <w:t>Id_enfermedades</w:t>
+              <w:rPr>
+                <w:rFonts w:ascii="Consolas" w:hAnsi="Consolas" w:cs="Consolas"/>
+                <w:color w:val="000000"/>
+                <w:sz w:val="19"/>
+                <w:szCs w:val="19"/>
+              </w:rPr>
+              <w:t>id_diseases</w:t>
             </w:r>
           </w:p>
         </w:tc>
@@ -778,7 +955,10 @@
         <w:spacing w:line="240" w:lineRule="auto"/>
       </w:pPr>
       <w:r>
-        <w:t>Id con EMPLEADO</w:t>
+        <w:t xml:space="preserve">Id con </w:t>
+      </w:r>
+      <w:r>
+        <w:t>EMPLOYEE</w:t>
       </w:r>
     </w:p>
     <w:p>
@@ -786,7 +966,10 @@
         <w:spacing w:line="240" w:lineRule="auto"/>
       </w:pPr>
       <w:r>
-        <w:t>Id con CABINA</w:t>
+        <w:t xml:space="preserve">Id con </w:t>
+      </w:r>
+      <w:r>
+        <w:t>CABIN</w:t>
       </w:r>
     </w:p>
     <w:p>
@@ -794,7 +977,10 @@
         <w:spacing w:line="240" w:lineRule="auto"/>
       </w:pPr>
       <w:r>
-        <w:t>Id con INSTITUCION</w:t>
+        <w:t xml:space="preserve">Id con </w:t>
+      </w:r>
+      <w:r>
+        <w:t>INSTITUTION</w:t>
       </w:r>
     </w:p>
     <w:p>
@@ -802,7 +988,10 @@
         <w:spacing w:line="240" w:lineRule="auto"/>
       </w:pPr>
       <w:r>
-        <w:t>Id con DIRECCION</w:t>
+        <w:t xml:space="preserve">Id con </w:t>
+      </w:r>
+      <w:r>
+        <w:t>DIRECTION</w:t>
       </w:r>
     </w:p>
     <w:p>
@@ -810,7 +999,10 @@
         <w:spacing w:line="240" w:lineRule="auto"/>
       </w:pPr>
       <w:r>
-        <w:t>Id con INFO_VACUNACION</w:t>
+        <w:t xml:space="preserve">Id con </w:t>
+      </w:r>
+      <w:r>
+        <w:t>INFO_VACCINATION</w:t>
       </w:r>
     </w:p>
     <w:p>
@@ -818,7 +1010,10 @@
         <w:spacing w:line="240" w:lineRule="auto"/>
       </w:pPr>
       <w:r>
-        <w:t>Id con EFECTOS_SECUNDARIOS</w:t>
+        <w:t xml:space="preserve">Id con </w:t>
+      </w:r>
+      <w:r>
+        <w:t>SIDE_EFFECTS</w:t>
       </w:r>
     </w:p>
     <w:p>
@@ -830,8 +1025,15 @@
       </w:r>
       <w:r>
         <w:tab/>
-        <w:t>ENFERMEDADES</w:t>
-      </w:r>
+      </w:r>
+      <w:r>
+        <w:t>DISEASES</w:t>
+      </w:r>
+    </w:p>
+    <w:p>
+      <w:pPr>
+        <w:spacing w:line="240" w:lineRule="auto"/>
+      </w:pPr>
     </w:p>
     <w:p>
       <w:r>
@@ -842,7 +1044,10 @@
         <w:t>Nombre del Archivo:</w:t>
       </w:r>
       <w:r>
-        <w:t xml:space="preserve">  INFO_VACUNACION</w:t>
+        <w:t xml:space="preserve">  </w:t>
+      </w:r>
+      <w:r>
+        <w:t>INFO_VACCINATION</w:t>
       </w:r>
     </w:p>
     <w:p>
@@ -867,10 +1072,10 @@
         <w:tblLook w:val="04A0" w:firstRow="1" w:lastRow="0" w:firstColumn="1" w:lastColumn="0" w:noHBand="0" w:noVBand="1"/>
       </w:tblPr>
       <w:tblGrid>
-        <w:gridCol w:w="1829"/>
-        <w:gridCol w:w="1285"/>
+        <w:gridCol w:w="1992"/>
+        <w:gridCol w:w="1277"/>
         <w:gridCol w:w="999"/>
-        <w:gridCol w:w="5238"/>
+        <w:gridCol w:w="5083"/>
       </w:tblGrid>
       <w:tr>
         <w:tc>
@@ -963,7 +1168,13 @@
           </w:tcPr>
           <w:p>
             <w:r>
-              <w:t>Fecha_cita1</w:t>
+              <w:rPr>
+                <w:rFonts w:ascii="Consolas" w:hAnsi="Consolas" w:cs="Consolas"/>
+                <w:color w:val="000000"/>
+                <w:sz w:val="19"/>
+                <w:szCs w:val="19"/>
+              </w:rPr>
+              <w:t>date_appointment1</w:t>
             </w:r>
           </w:p>
         </w:tc>
@@ -1005,7 +1216,13 @@
           </w:tcPr>
           <w:p>
             <w:r>
-              <w:t>Hora_cita1</w:t>
+              <w:rPr>
+                <w:rFonts w:ascii="Consolas" w:hAnsi="Consolas" w:cs="Consolas"/>
+                <w:color w:val="000000"/>
+                <w:sz w:val="19"/>
+                <w:szCs w:val="19"/>
+              </w:rPr>
+              <w:t>time_appointment1</w:t>
             </w:r>
           </w:p>
         </w:tc>
@@ -1047,7 +1264,13 @@
           </w:tcPr>
           <w:p>
             <w:r>
-              <w:t>Lugar_vacunacion</w:t>
+              <w:rPr>
+                <w:rFonts w:ascii="Consolas" w:hAnsi="Consolas" w:cs="Consolas"/>
+                <w:color w:val="000000"/>
+                <w:sz w:val="19"/>
+                <w:szCs w:val="19"/>
+              </w:rPr>
+              <w:t>vaccination_place</w:t>
             </w:r>
           </w:p>
         </w:tc>
@@ -1089,7 +1312,13 @@
           </w:tcPr>
           <w:p>
             <w:r>
-              <w:t>Fecha_cita2</w:t>
+              <w:rPr>
+                <w:rFonts w:ascii="Consolas" w:hAnsi="Consolas" w:cs="Consolas"/>
+                <w:color w:val="000000"/>
+                <w:sz w:val="19"/>
+                <w:szCs w:val="19"/>
+              </w:rPr>
+              <w:t>date_appointment2</w:t>
             </w:r>
           </w:p>
         </w:tc>
@@ -1131,7 +1360,13 @@
           </w:tcPr>
           <w:p>
             <w:r>
-              <w:t>Hora_cita2</w:t>
+              <w:rPr>
+                <w:rFonts w:ascii="Consolas" w:hAnsi="Consolas" w:cs="Consolas"/>
+                <w:color w:val="000000"/>
+                <w:sz w:val="19"/>
+                <w:szCs w:val="19"/>
+              </w:rPr>
+              <w:t>time_appointment2</w:t>
             </w:r>
           </w:p>
         </w:tc>
@@ -1174,6 +1409,7 @@
     </w:p>
     <w:p>
       <w:r>
+        <w:lastRenderedPageBreak/>
         <w:t xml:space="preserve">Relaciones: </w:t>
       </w:r>
       <w:r>
@@ -1218,11 +1454,16 @@
           <w:b/>
           <w:bCs/>
         </w:rPr>
-        <w:lastRenderedPageBreak/>
         <w:t>Nombre del Archivo:</w:t>
       </w:r>
       <w:r>
-        <w:t xml:space="preserve">  EFECTO_SECUNDARIOS</w:t>
+        <w:t xml:space="preserve">  </w:t>
+      </w:r>
+      <w:r>
+        <w:t>SIDE_EFFECTS</w:t>
+      </w:r>
+      <w:r>
+        <w:t>S</w:t>
       </w:r>
     </w:p>
     <w:p>
@@ -1340,7 +1581,13 @@
           </w:tcPr>
           <w:p>
             <w:r>
-              <w:t>Descripción_efecto</w:t>
+              <w:rPr>
+                <w:rFonts w:ascii="Consolas" w:hAnsi="Consolas" w:cs="Consolas"/>
+                <w:color w:val="000000"/>
+                <w:sz w:val="19"/>
+                <w:szCs w:val="19"/>
+              </w:rPr>
+              <w:t>side_effects</w:t>
             </w:r>
           </w:p>
         </w:tc>
@@ -1359,8 +1606,13 @@
             <w:tcW w:w="1134" w:type="dxa"/>
           </w:tcPr>
           <w:p>
-            <w:r>
-              <w:t>80</w:t>
+            <w:pPr>
+              <w:rPr>
+                <w:u w:val="single"/>
+              </w:rPr>
+            </w:pPr>
+            <w:r>
+              <w:t>60</w:t>
             </w:r>
           </w:p>
         </w:tc>
@@ -1371,90 +1623,6 @@
           <w:p>
             <w:r>
               <w:t>Descripción de los efectos secundarios</w:t>
-            </w:r>
-          </w:p>
-        </w:tc>
-      </w:tr>
-      <w:tr>
-        <w:tc>
-          <w:tcPr>
-            <w:tcW w:w="1980" w:type="dxa"/>
-          </w:tcPr>
-          <w:p>
-            <w:r>
-              <w:t>Hora_efecto</w:t>
-            </w:r>
-          </w:p>
-        </w:tc>
-        <w:tc>
-          <w:tcPr>
-            <w:tcW w:w="1417" w:type="dxa"/>
-          </w:tcPr>
-          <w:p>
-            <w:r>
-              <w:t>Time</w:t>
-            </w:r>
-          </w:p>
-        </w:tc>
-        <w:tc>
-          <w:tcPr>
-            <w:tcW w:w="1134" w:type="dxa"/>
-          </w:tcPr>
-          <w:p>
-            <w:r>
-              <w:t>10</w:t>
-            </w:r>
-          </w:p>
-        </w:tc>
-        <w:tc>
-          <w:tcPr>
-            <w:tcW w:w="4820" w:type="dxa"/>
-          </w:tcPr>
-          <w:p>
-            <w:r>
-              <w:t>Hora en que se dieron los efectos</w:t>
-            </w:r>
-          </w:p>
-        </w:tc>
-      </w:tr>
-      <w:tr>
-        <w:tc>
-          <w:tcPr>
-            <w:tcW w:w="1980" w:type="dxa"/>
-          </w:tcPr>
-          <w:p>
-            <w:r>
-              <w:t>Fecha_efecto</w:t>
-            </w:r>
-          </w:p>
-        </w:tc>
-        <w:tc>
-          <w:tcPr>
-            <w:tcW w:w="1417" w:type="dxa"/>
-          </w:tcPr>
-          <w:p>
-            <w:r>
-              <w:t>Date</w:t>
-            </w:r>
-          </w:p>
-        </w:tc>
-        <w:tc>
-          <w:tcPr>
-            <w:tcW w:w="1134" w:type="dxa"/>
-          </w:tcPr>
-          <w:p>
-            <w:r>
-              <w:t>20</w:t>
-            </w:r>
-          </w:p>
-        </w:tc>
-        <w:tc>
-          <w:tcPr>
-            <w:tcW w:w="4820" w:type="dxa"/>
-          </w:tcPr>
-          <w:p>
-            <w:r>
-              <w:t>Fecha en que se dieron los efectos</w:t>
             </w:r>
           </w:p>
         </w:tc>
@@ -1499,7 +1667,10 @@
         <w:t>Nombre del Archivo:</w:t>
       </w:r>
       <w:r>
-        <w:t xml:space="preserve">  DIRECCION</w:t>
+        <w:t xml:space="preserve">  </w:t>
+      </w:r>
+      <w:r>
+        <w:t>DIRECTION</w:t>
       </w:r>
     </w:p>
     <w:p>
@@ -1511,7 +1682,13 @@
         <w:t>Descripción:</w:t>
       </w:r>
       <w:r>
-        <w:t xml:space="preserve"> Almacenamiento de la dirección de ciudadano, empleado y cabinas</w:t>
+        <w:t xml:space="preserve"> Almacenamiento de la dirección de ciudadano, </w:t>
+      </w:r>
+      <w:r>
+        <w:t xml:space="preserve">empleado y </w:t>
+      </w:r>
+      <w:r>
+        <w:t>cabinas</w:t>
       </w:r>
     </w:p>
     <w:tbl>
@@ -1617,7 +1794,13 @@
           </w:tcPr>
           <w:p>
             <w:r>
-              <w:t>Departamento</w:t>
+              <w:rPr>
+                <w:rFonts w:ascii="Consolas" w:hAnsi="Consolas" w:cs="Consolas"/>
+                <w:color w:val="000000"/>
+                <w:sz w:val="19"/>
+                <w:szCs w:val="19"/>
+              </w:rPr>
+              <w:t>department</w:t>
             </w:r>
           </w:p>
         </w:tc>
@@ -1659,7 +1842,13 @@
           </w:tcPr>
           <w:p>
             <w:r>
-              <w:t>calle</w:t>
+              <w:rPr>
+                <w:rFonts w:ascii="Consolas" w:hAnsi="Consolas" w:cs="Consolas"/>
+                <w:color w:val="000000"/>
+                <w:sz w:val="19"/>
+                <w:szCs w:val="19"/>
+              </w:rPr>
+              <w:t>street</w:t>
             </w:r>
           </w:p>
         </w:tc>
@@ -1701,7 +1890,13 @@
           </w:tcPr>
           <w:p>
             <w:r>
-              <w:t>municipio</w:t>
+              <w:rPr>
+                <w:rFonts w:ascii="Consolas" w:hAnsi="Consolas" w:cs="Consolas"/>
+                <w:color w:val="000000"/>
+                <w:sz w:val="19"/>
+                <w:szCs w:val="19"/>
+              </w:rPr>
+              <w:t>municipality</w:t>
             </w:r>
           </w:p>
         </w:tc>
@@ -1776,7 +1971,14 @@
         <w:t>Nombre del Archivo:</w:t>
       </w:r>
       <w:r>
-        <w:t xml:space="preserve"> EMEPLEADO</w:t>
+        <w:rPr>
+          <w:b/>
+          <w:bCs/>
+        </w:rPr>
+        <w:t xml:space="preserve"> </w:t>
+      </w:r>
+      <w:r>
+        <w:t>EMPLOYEE</w:t>
       </w:r>
     </w:p>
     <w:p>
@@ -1788,7 +1990,13 @@
         <w:t>Descripción:</w:t>
       </w:r>
       <w:r>
-        <w:t xml:space="preserve"> Información de cada empleado.</w:t>
+        <w:t xml:space="preserve"> Información de cada</w:t>
+      </w:r>
+      <w:r>
+        <w:t xml:space="preserve"> empleado</w:t>
+      </w:r>
+      <w:r>
+        <w:t>.</w:t>
       </w:r>
     </w:p>
     <w:tbl>
@@ -1798,10 +2006,10 @@
         <w:tblLook w:val="04A0" w:firstRow="1" w:lastRow="0" w:firstColumn="1" w:lastColumn="0" w:noHBand="0" w:noVBand="1"/>
       </w:tblPr>
       <w:tblGrid>
-        <w:gridCol w:w="1860"/>
-        <w:gridCol w:w="1254"/>
-        <w:gridCol w:w="1134"/>
-        <w:gridCol w:w="4961"/>
+        <w:gridCol w:w="1888"/>
+        <w:gridCol w:w="1253"/>
+        <w:gridCol w:w="1133"/>
+        <w:gridCol w:w="4935"/>
       </w:tblGrid>
       <w:tr>
         <w:tc>
@@ -1882,7 +2090,10 @@
           </w:tcPr>
           <w:p>
             <w:r>
-              <w:t>Identificador de cada empleado</w:t>
+              <w:t xml:space="preserve">Identificador de cada </w:t>
+            </w:r>
+            <w:r>
+              <w:t>EMPLOYEE</w:t>
             </w:r>
           </w:p>
         </w:tc>
@@ -1894,7 +2105,13 @@
           </w:tcPr>
           <w:p>
             <w:r>
-              <w:t>Nombre</w:t>
+              <w:rPr>
+                <w:rFonts w:ascii="Consolas" w:hAnsi="Consolas" w:cs="Consolas"/>
+                <w:color w:val="000000"/>
+                <w:sz w:val="19"/>
+                <w:szCs w:val="19"/>
+              </w:rPr>
+              <w:t>nameEmployee</w:t>
             </w:r>
           </w:p>
         </w:tc>
@@ -1936,7 +2153,13 @@
           </w:tcPr>
           <w:p>
             <w:r>
-              <w:t>Correo</w:t>
+              <w:rPr>
+                <w:rFonts w:ascii="Consolas" w:hAnsi="Consolas" w:cs="Consolas"/>
+                <w:color w:val="000000"/>
+                <w:sz w:val="19"/>
+                <w:szCs w:val="19"/>
+              </w:rPr>
+              <w:t>mail</w:t>
             </w:r>
           </w:p>
         </w:tc>
@@ -1978,7 +2201,13 @@
           </w:tcPr>
           <w:p>
             <w:r>
-              <w:t>Usuario</w:t>
+              <w:rPr>
+                <w:rFonts w:ascii="Consolas" w:hAnsi="Consolas" w:cs="Consolas"/>
+                <w:color w:val="000000"/>
+                <w:sz w:val="19"/>
+                <w:szCs w:val="19"/>
+              </w:rPr>
+              <w:t>user_g</w:t>
             </w:r>
           </w:p>
         </w:tc>
@@ -2020,7 +2249,13 @@
           </w:tcPr>
           <w:p>
             <w:r>
-              <w:t>Contraseña</w:t>
+              <w:rPr>
+                <w:rFonts w:ascii="Consolas" w:hAnsi="Consolas" w:cs="Consolas"/>
+                <w:color w:val="000000"/>
+                <w:sz w:val="19"/>
+                <w:szCs w:val="19"/>
+              </w:rPr>
+              <w:t>passwordd</w:t>
             </w:r>
           </w:p>
         </w:tc>
@@ -2062,7 +2297,13 @@
           </w:tcPr>
           <w:p>
             <w:r>
-              <w:t>Id_registro</w:t>
+              <w:rPr>
+                <w:rFonts w:ascii="Consolas" w:hAnsi="Consolas" w:cs="Consolas"/>
+                <w:color w:val="000000"/>
+                <w:sz w:val="19"/>
+                <w:szCs w:val="19"/>
+              </w:rPr>
+              <w:t>id_record</w:t>
             </w:r>
           </w:p>
         </w:tc>
@@ -2104,7 +2345,13 @@
           </w:tcPr>
           <w:p>
             <w:r>
-              <w:t>Id_direccion</w:t>
+              <w:rPr>
+                <w:rFonts w:ascii="Consolas" w:hAnsi="Consolas" w:cs="Consolas"/>
+                <w:color w:val="000000"/>
+                <w:sz w:val="19"/>
+                <w:szCs w:val="19"/>
+              </w:rPr>
+              <w:t>id_direction</w:t>
             </w:r>
           </w:p>
         </w:tc>
@@ -2146,7 +2393,13 @@
           </w:tcPr>
           <w:p>
             <w:r>
-              <w:t>Id_tipo_empleado</w:t>
+              <w:rPr>
+                <w:rFonts w:ascii="Consolas" w:hAnsi="Consolas" w:cs="Consolas"/>
+                <w:color w:val="000000"/>
+                <w:sz w:val="19"/>
+                <w:szCs w:val="19"/>
+              </w:rPr>
+              <w:t>id_type_employee</w:t>
             </w:r>
           </w:p>
         </w:tc>
@@ -2176,7 +2429,10 @@
           </w:tcPr>
           <w:p>
             <w:r>
-              <w:t>Identificador del tipo de empleado</w:t>
+              <w:t xml:space="preserve">Identificador del tipo de </w:t>
+            </w:r>
+            <w:r>
+              <w:t>EMPLOYEE</w:t>
             </w:r>
           </w:p>
         </w:tc>
@@ -2209,17 +2465,26 @@
     </w:p>
     <w:p>
       <w:r>
-        <w:t>Id con REGISTRO</w:t>
-      </w:r>
-    </w:p>
-    <w:p>
-      <w:r>
-        <w:t>Id con DIRECCION</w:t>
-      </w:r>
-    </w:p>
-    <w:p>
-      <w:r>
-        <w:t>Id con TIPO_EMPLEADO</w:t>
+        <w:t xml:space="preserve">Id con </w:t>
+      </w:r>
+      <w:r>
+        <w:t>RECORD</w:t>
+      </w:r>
+    </w:p>
+    <w:p>
+      <w:r>
+        <w:t xml:space="preserve">Id con </w:t>
+      </w:r>
+      <w:r>
+        <w:t>DIRECTION</w:t>
+      </w:r>
+    </w:p>
+    <w:p>
+      <w:r>
+        <w:t>Id con TIPO_</w:t>
+      </w:r>
+      <w:r>
+        <w:t>EMPLOYEE</w:t>
       </w:r>
     </w:p>
     <w:p/>
@@ -2232,7 +2497,10 @@
         <w:t>Nombre del Archivo:</w:t>
       </w:r>
       <w:r>
-        <w:t xml:space="preserve"> REGISTRO</w:t>
+        <w:t xml:space="preserve"> </w:t>
+      </w:r>
+      <w:r>
+        <w:t>RECORD</w:t>
       </w:r>
     </w:p>
     <w:p>
@@ -2241,11 +2509,16 @@
           <w:b/>
           <w:bCs/>
         </w:rPr>
-        <w:lastRenderedPageBreak/>
         <w:t>Descripción:</w:t>
       </w:r>
       <w:r>
-        <w:t xml:space="preserve"> Información de cada empleado de cuando inicia sesión en el sistema.</w:t>
+        <w:t xml:space="preserve"> Información de cada </w:t>
+      </w:r>
+      <w:r>
+        <w:t>EMPLOYEE</w:t>
+      </w:r>
+      <w:r>
+        <w:t xml:space="preserve"> de cuando inicia sesión en el sistema.</w:t>
       </w:r>
     </w:p>
     <w:tbl>
@@ -2351,7 +2624,13 @@
           </w:tcPr>
           <w:p>
             <w:r>
-              <w:t>Fecha</w:t>
+              <w:rPr>
+                <w:rFonts w:ascii="Consolas" w:hAnsi="Consolas" w:cs="Consolas"/>
+                <w:color w:val="000000"/>
+                <w:sz w:val="19"/>
+                <w:szCs w:val="19"/>
+              </w:rPr>
+              <w:t>dateR</w:t>
             </w:r>
           </w:p>
         </w:tc>
@@ -2381,7 +2660,13 @@
           </w:tcPr>
           <w:p>
             <w:r>
-              <w:t xml:space="preserve">Fecha en que el empleado inicio sesión </w:t>
+              <w:t xml:space="preserve">Fecha en que el </w:t>
+            </w:r>
+            <w:r>
+              <w:t>EMPLOYEE</w:t>
+            </w:r>
+            <w:r>
+              <w:t xml:space="preserve"> inicio sesión </w:t>
             </w:r>
           </w:p>
         </w:tc>
@@ -2393,7 +2678,13 @@
           </w:tcPr>
           <w:p>
             <w:r>
-              <w:t>hora</w:t>
+              <w:rPr>
+                <w:rFonts w:ascii="Consolas" w:hAnsi="Consolas" w:cs="Consolas"/>
+                <w:color w:val="000000"/>
+                <w:sz w:val="19"/>
+                <w:szCs w:val="19"/>
+              </w:rPr>
+              <w:t>timeR</w:t>
             </w:r>
           </w:p>
         </w:tc>
@@ -2423,7 +2714,13 @@
           </w:tcPr>
           <w:p>
             <w:r>
-              <w:t xml:space="preserve">Hora en que el empleado inicio sesión </w:t>
+              <w:t xml:space="preserve">Hora en que el </w:t>
+            </w:r>
+            <w:r>
+              <w:t>EMPLOYEE</w:t>
+            </w:r>
+            <w:r>
+              <w:t xml:space="preserve"> inicio sesión </w:t>
             </w:r>
           </w:p>
         </w:tc>
@@ -2468,7 +2765,10 @@
         <w:t>Nombre del Archivo:</w:t>
       </w:r>
       <w:r>
-        <w:t xml:space="preserve"> CABINA</w:t>
+        <w:t xml:space="preserve"> </w:t>
+      </w:r>
+      <w:r>
+        <w:t>CABIN</w:t>
       </w:r>
     </w:p>
     <w:p>
@@ -2586,7 +2886,13 @@
           </w:tcPr>
           <w:p>
             <w:r>
-              <w:t>Teléfono</w:t>
+              <w:rPr>
+                <w:rFonts w:ascii="Consolas" w:hAnsi="Consolas" w:cs="Consolas"/>
+                <w:color w:val="000000"/>
+                <w:sz w:val="19"/>
+                <w:szCs w:val="19"/>
+              </w:rPr>
+              <w:t>phone</w:t>
             </w:r>
           </w:p>
         </w:tc>
@@ -2628,7 +2934,13 @@
           </w:tcPr>
           <w:p>
             <w:r>
-              <w:t>Correo</w:t>
+              <w:rPr>
+                <w:rFonts w:ascii="Consolas" w:hAnsi="Consolas" w:cs="Consolas"/>
+                <w:color w:val="000000"/>
+                <w:sz w:val="19"/>
+                <w:szCs w:val="19"/>
+              </w:rPr>
+              <w:t>mail</w:t>
             </w:r>
           </w:p>
         </w:tc>
@@ -2670,7 +2982,13 @@
           </w:tcPr>
           <w:p>
             <w:r>
-              <w:t>Id_direccion</w:t>
+              <w:rPr>
+                <w:rFonts w:ascii="Consolas" w:hAnsi="Consolas" w:cs="Consolas"/>
+                <w:color w:val="000000"/>
+                <w:sz w:val="19"/>
+                <w:szCs w:val="19"/>
+              </w:rPr>
+              <w:t>id_direction</w:t>
             </w:r>
           </w:p>
         </w:tc>
@@ -2733,7 +3051,10 @@
     </w:p>
     <w:p>
       <w:r>
-        <w:t>Id con DIRECCION</w:t>
+        <w:t xml:space="preserve">Id con </w:t>
+      </w:r>
+      <w:r>
+        <w:t>DIRECTION</w:t>
       </w:r>
     </w:p>
     <w:p>
@@ -2745,7 +3066,10 @@
         <w:t>Nombre del Archivo:</w:t>
       </w:r>
       <w:r>
-        <w:t xml:space="preserve"> TIPO_EMPLEADO</w:t>
+        <w:t xml:space="preserve"> TIPO_</w:t>
+      </w:r>
+      <w:r>
+        <w:t>EMPLOYEE</w:t>
       </w:r>
     </w:p>
     <w:p>
@@ -2757,7 +3081,13 @@
         <w:t>Descripción:</w:t>
       </w:r>
       <w:r>
-        <w:t xml:space="preserve"> Información de los tipos de empleados que trabajan en la cabina.</w:t>
+        <w:t xml:space="preserve"> Información de los tipos de</w:t>
+      </w:r>
+      <w:r>
+        <w:t xml:space="preserve"> empleados</w:t>
+      </w:r>
+      <w:r>
+        <w:t xml:space="preserve"> que trabajan en la cabina.</w:t>
       </w:r>
     </w:p>
     <w:tbl>
@@ -2851,7 +3181,10 @@
           </w:tcPr>
           <w:p>
             <w:r>
-              <w:t>Identificador del tipo de empleado</w:t>
+              <w:t xml:space="preserve">Identificador del tipo de </w:t>
+            </w:r>
+            <w:r>
+              <w:t>empleado</w:t>
             </w:r>
           </w:p>
         </w:tc>
@@ -2863,7 +3196,13 @@
           </w:tcPr>
           <w:p>
             <w:r>
-              <w:t>Tipo_empleado</w:t>
+              <w:rPr>
+                <w:rFonts w:ascii="Consolas" w:hAnsi="Consolas" w:cs="Consolas"/>
+                <w:color w:val="000000"/>
+                <w:sz w:val="19"/>
+                <w:szCs w:val="19"/>
+              </w:rPr>
+              <w:t>type_employee</w:t>
             </w:r>
           </w:p>
         </w:tc>
@@ -2893,7 +3232,13 @@
           </w:tcPr>
           <w:p>
             <w:r>
-              <w:t>Nombre del tipo de los empleados existentes</w:t>
+              <w:t xml:space="preserve">Nombre del tipo de los </w:t>
+            </w:r>
+            <w:r>
+              <w:t xml:space="preserve">empleados </w:t>
+            </w:r>
+            <w:r>
+              <w:t>existentes</w:t>
             </w:r>
           </w:p>
         </w:tc>
@@ -2938,7 +3283,16 @@
         <w:t>Nombre del Archivo:</w:t>
       </w:r>
       <w:r>
-        <w:t xml:space="preserve"> EMPLEADOXCABINA</w:t>
+        <w:t xml:space="preserve"> </w:t>
+      </w:r>
+      <w:r>
+        <w:t>EMPLOYEE</w:t>
+      </w:r>
+      <w:r>
+        <w:t>X</w:t>
+      </w:r>
+      <w:r>
+        <w:t>CABIN</w:t>
       </w:r>
     </w:p>
     <w:p>
@@ -2950,7 +3304,13 @@
         <w:t>Descripción:</w:t>
       </w:r>
       <w:r>
-        <w:t xml:space="preserve"> Información para saber en qué cabina este cada empleado.</w:t>
+        <w:t xml:space="preserve"> Información para saber en qué cabina este cada </w:t>
+      </w:r>
+      <w:r>
+        <w:t>EMPLOYEE</w:t>
+      </w:r>
+      <w:r>
+        <w:t>.</w:t>
       </w:r>
     </w:p>
     <w:tbl>
@@ -3014,7 +3374,13 @@
           </w:tcPr>
           <w:p>
             <w:r>
-              <w:t>Id_empleado</w:t>
+              <w:rPr>
+                <w:rFonts w:ascii="Consolas" w:hAnsi="Consolas" w:cs="Consolas"/>
+                <w:color w:val="000000"/>
+                <w:sz w:val="19"/>
+                <w:szCs w:val="19"/>
+              </w:rPr>
+              <w:t>id_employee</w:t>
             </w:r>
           </w:p>
         </w:tc>
@@ -3044,7 +3410,10 @@
           </w:tcPr>
           <w:p>
             <w:r>
-              <w:t>Identificador del empleado</w:t>
+              <w:t xml:space="preserve">Identificador del </w:t>
+            </w:r>
+            <w:r>
+              <w:t>EMPLOYEE</w:t>
             </w:r>
           </w:p>
         </w:tc>
@@ -3056,7 +3425,13 @@
           </w:tcPr>
           <w:p>
             <w:r>
-              <w:t>Id_cabina</w:t>
+              <w:rPr>
+                <w:rFonts w:ascii="Consolas" w:hAnsi="Consolas" w:cs="Consolas"/>
+                <w:color w:val="000000"/>
+                <w:sz w:val="19"/>
+                <w:szCs w:val="19"/>
+              </w:rPr>
+              <w:t>id_cabin</w:t>
             </w:r>
           </w:p>
         </w:tc>
@@ -3114,20 +3489,72 @@
       </w:r>
       <w:r>
         <w:tab/>
-        <w:t xml:space="preserve">Campo Llave: id_empleado, id_cabina </w:t>
-      </w:r>
-    </w:p>
-    <w:p>
-      <w:r>
-        <w:t>Id_empleado con EMPLEADO</w:t>
-      </w:r>
-    </w:p>
-    <w:p>
-      <w:r>
-        <w:t>Id_cabina con CABINA</w:t>
-      </w:r>
-    </w:p>
-    <w:p/>
+        <w:t>Campo Llave: id_</w:t>
+      </w:r>
+      <w:r>
+        <w:t>employe</w:t>
+      </w:r>
+      <w:r>
+        <w:t xml:space="preserve">, id_cabin </w:t>
+      </w:r>
+    </w:p>
+    <w:p>
+      <w:pPr>
+        <w:rPr>
+          <w:lang w:val="en-US"/>
+        </w:rPr>
+      </w:pPr>
+      <w:r>
+        <w:rPr>
+          <w:lang w:val="en-US"/>
+        </w:rPr>
+        <w:t>Id_</w:t>
+      </w:r>
+      <w:r>
+        <w:rPr>
+          <w:lang w:val="en-US"/>
+        </w:rPr>
+        <w:t>employee</w:t>
+      </w:r>
+      <w:r>
+        <w:rPr>
+          <w:lang w:val="en-US"/>
+        </w:rPr>
+        <w:t xml:space="preserve"> con </w:t>
+      </w:r>
+      <w:r>
+        <w:rPr>
+          <w:lang w:val="en-US"/>
+        </w:rPr>
+        <w:t>EMPLOYEE</w:t>
+      </w:r>
+    </w:p>
+    <w:p>
+      <w:pPr>
+        <w:rPr>
+          <w:lang w:val="en-US"/>
+        </w:rPr>
+      </w:pPr>
+      <w:r>
+        <w:rPr>
+          <w:lang w:val="en-US"/>
+        </w:rPr>
+        <w:t xml:space="preserve">Id_cabin con </w:t>
+      </w:r>
+      <w:r>
+        <w:rPr>
+          <w:lang w:val="en-US"/>
+        </w:rPr>
+        <w:t>CABIN</w:t>
+      </w:r>
+    </w:p>
+    <w:p>
+      <w:pPr>
+        <w:rPr>
+          <w:lang w:val="en-US"/>
+        </w:rPr>
+      </w:pPr>
+    </w:p>
     <w:p>
       <w:r>
         <w:rPr>
@@ -3137,7 +3564,10 @@
         <w:t>Nombre del Archivo:</w:t>
       </w:r>
       <w:r>
-        <w:t xml:space="preserve"> ENFERMEDADES</w:t>
+        <w:t xml:space="preserve"> </w:t>
+      </w:r>
+      <w:r>
+        <w:t>DISEASES</w:t>
       </w:r>
     </w:p>
     <w:p>
@@ -3146,7 +3576,6 @@
           <w:b/>
           <w:bCs/>
         </w:rPr>
-        <w:lastRenderedPageBreak/>
         <w:t>Descripción:</w:t>
       </w:r>
       <w:r>
@@ -3256,7 +3685,13 @@
           </w:tcPr>
           <w:p>
             <w:r>
-              <w:t>Enfermedades</w:t>
+              <w:rPr>
+                <w:rFonts w:ascii="Consolas" w:hAnsi="Consolas" w:cs="Consolas"/>
+                <w:color w:val="000000"/>
+                <w:sz w:val="19"/>
+                <w:szCs w:val="19"/>
+              </w:rPr>
+              <w:t>diseases</w:t>
             </w:r>
           </w:p>
         </w:tc>
@@ -3314,7 +3749,13 @@
       </w:r>
       <w:r>
         <w:tab/>
-        <w:t xml:space="preserve">Campo Llave: id_empleado, id_cabina </w:t>
+        <w:t>Campo Llave: id_</w:t>
+      </w:r>
+      <w:r>
+        <w:t>employee</w:t>
+      </w:r>
+      <w:r>
+        <w:t xml:space="preserve"> </w:t>
       </w:r>
     </w:p>
     <w:p>
@@ -3331,7 +3772,10 @@
         <w:t>Nombre del Archivo:</w:t>
       </w:r>
       <w:r>
-        <w:t xml:space="preserve"> INSTITUCION</w:t>
+        <w:t xml:space="preserve"> </w:t>
+      </w:r>
+      <w:r>
+        <w:t>INSTITUTION</w:t>
       </w:r>
     </w:p>
     <w:p>
@@ -3449,7 +3893,13 @@
           </w:tcPr>
           <w:p>
             <w:r>
-              <w:t>Numero_identificador</w:t>
+              <w:rPr>
+                <w:rFonts w:ascii="Consolas" w:hAnsi="Consolas" w:cs="Consolas"/>
+                <w:color w:val="000000"/>
+                <w:sz w:val="19"/>
+                <w:szCs w:val="19"/>
+              </w:rPr>
+              <w:t>identifier_number</w:t>
             </w:r>
           </w:p>
         </w:tc>
@@ -3491,7 +3941,13 @@
           </w:tcPr>
           <w:p>
             <w:r>
-              <w:t>Nombre</w:t>
+              <w:rPr>
+                <w:rFonts w:ascii="Consolas" w:hAnsi="Consolas" w:cs="Consolas"/>
+                <w:color w:val="000000"/>
+                <w:sz w:val="19"/>
+                <w:szCs w:val="19"/>
+              </w:rPr>
+              <w:t>nameInstitution</w:t>
             </w:r>
           </w:p>
         </w:tc>
@@ -3549,7 +4005,13 @@
       </w:r>
       <w:r>
         <w:tab/>
-        <w:t xml:space="preserve">Campo Llave: id_empleado, id_cabina </w:t>
+        <w:t>Campo Llave: id_</w:t>
+      </w:r>
+      <w:r>
+        <w:t>employee</w:t>
+      </w:r>
+      <w:r>
+        <w:t xml:space="preserve">, id_cabin </w:t>
       </w:r>
     </w:p>
     <w:p>

</xml_diff>